<commit_message>
nested CNS run with multiplicative error T for processing and residual
</commit_message>
<xml_diff>
--- a/tables/nested/bvg_table_flex.docx
+++ b/tables/nested/bvg_table_flex.docx
@@ -402,7 +402,7 @@
                 <w:szCs w:val="22"/>
                 <w:color w:val="000000"/>
               </w:rPr>
-              <w:t xml:space="preserve">0.87</w:t>
+              <w:t xml:space="preserve">0.91</w:t>
             </w:r>
           </w:p>
         </w:tc>
@@ -540,7 +540,7 @@
                 <w:szCs w:val="22"/>
                 <w:color w:val="000000"/>
               </w:rPr>
-              <w:t xml:space="preserve">0.89</w:t>
+              <w:t xml:space="preserve">0.91</w:t>
             </w:r>
           </w:p>
         </w:tc>
@@ -678,7 +678,7 @@
                 <w:szCs w:val="22"/>
                 <w:color w:val="000000"/>
               </w:rPr>
-              <w:t xml:space="preserve">0.61</w:t>
+              <w:t xml:space="preserve">0.69</w:t>
             </w:r>
           </w:p>
         </w:tc>
@@ -816,7 +816,7 @@
                 <w:szCs w:val="22"/>
                 <w:color w:val="000000"/>
               </w:rPr>
-              <w:t xml:space="preserve">0.37</w:t>
+              <w:t xml:space="preserve">0.47</w:t>
             </w:r>
           </w:p>
         </w:tc>
@@ -954,7 +954,7 @@
                 <w:szCs w:val="22"/>
                 <w:color w:val="000000"/>
               </w:rPr>
-              <w:t xml:space="preserve">0.71</w:t>
+              <w:t xml:space="preserve">0.59</w:t>
             </w:r>
           </w:p>
         </w:tc>
@@ -1092,7 +1092,7 @@
                 <w:szCs w:val="22"/>
                 <w:color w:val="000000"/>
               </w:rPr>
-              <w:t xml:space="preserve">0.84</w:t>
+              <w:t xml:space="preserve">0.65</w:t>
             </w:r>
           </w:p>
         </w:tc>
@@ -1230,7 +1230,7 @@
                 <w:szCs w:val="22"/>
                 <w:color w:val="000000"/>
               </w:rPr>
-              <w:t xml:space="preserve">0.47</w:t>
+              <w:t xml:space="preserve">0.60</w:t>
             </w:r>
           </w:p>
         </w:tc>
@@ -1368,7 +1368,7 @@
                 <w:szCs w:val="22"/>
                 <w:color w:val="000000"/>
               </w:rPr>
-              <w:t xml:space="preserve">0.59</w:t>
+              <w:t xml:space="preserve">0.58</w:t>
             </w:r>
           </w:p>
         </w:tc>
@@ -1506,7 +1506,7 @@
                 <w:szCs w:val="22"/>
                 <w:color w:val="000000"/>
               </w:rPr>
-              <w:t xml:space="preserve">0.61</w:t>
+              <w:t xml:space="preserve">0.50</w:t>
             </w:r>
           </w:p>
         </w:tc>
@@ -1644,7 +1644,7 @@
                 <w:szCs w:val="22"/>
                 <w:color w:val="000000"/>
               </w:rPr>
-              <w:t xml:space="preserve">0.78</w:t>
+              <w:t xml:space="preserve">0.43</w:t>
             </w:r>
           </w:p>
         </w:tc>
@@ -1782,7 +1782,7 @@
                 <w:szCs w:val="22"/>
                 <w:color w:val="000000"/>
               </w:rPr>
-              <w:t xml:space="preserve">0.74</w:t>
+              <w:t xml:space="preserve">0.75</w:t>
             </w:r>
           </w:p>
         </w:tc>
@@ -1920,7 +1920,7 @@
                 <w:szCs w:val="22"/>
                 <w:color w:val="000000"/>
               </w:rPr>
-              <w:t xml:space="preserve">0.22</w:t>
+              <w:t xml:space="preserve">0.31</w:t>
             </w:r>
           </w:p>
         </w:tc>
@@ -2058,7 +2058,7 @@
                 <w:szCs w:val="22"/>
                 <w:color w:val="000000"/>
               </w:rPr>
-              <w:t xml:space="preserve">0.70</w:t>
+              <w:t xml:space="preserve">0.44</w:t>
             </w:r>
           </w:p>
         </w:tc>
@@ -2196,7 +2196,7 @@
                 <w:szCs w:val="22"/>
                 <w:color w:val="000000"/>
               </w:rPr>
-              <w:t xml:space="preserve">0.75</w:t>
+              <w:t xml:space="preserve">0.44</w:t>
             </w:r>
           </w:p>
         </w:tc>
@@ -2334,7 +2334,7 @@
                 <w:szCs w:val="22"/>
                 <w:color w:val="000000"/>
               </w:rPr>
-              <w:t xml:space="preserve">0.54</w:t>
+              <w:t xml:space="preserve">0.55</w:t>
             </w:r>
           </w:p>
         </w:tc>
@@ -2472,7 +2472,7 @@
                 <w:szCs w:val="22"/>
                 <w:color w:val="000000"/>
               </w:rPr>
-              <w:t xml:space="preserve">0.57</w:t>
+              <w:t xml:space="preserve">0.58</w:t>
             </w:r>
           </w:p>
         </w:tc>
@@ -2748,7 +2748,7 @@
                 <w:szCs w:val="22"/>
                 <w:color w:val="000000"/>
               </w:rPr>
-              <w:t xml:space="preserve">0.80</w:t>
+              <w:t xml:space="preserve">0.79</w:t>
             </w:r>
           </w:p>
         </w:tc>

</xml_diff>